<commit_message>
Ajuste do cap. 1
Ajustei no capítulo 1 a relação de capítulos da parte 2 do livro, em linha com a proposta revisada de conteúdo.
</commit_message>
<xml_diff>
--- a/Estrutura proposta para livro ADACOR.docx
+++ b/Estrutura proposta para livro ADACOR.docx
@@ -217,7 +217,7 @@
                 <w:szCs w:val="24"/>
                 <w:lang w:eastAsia="pt-BR"/>
               </w:rPr>
-              <w:t>Revisar</w:t>
+              <w:t>OK</w:t>
             </w:r>
           </w:p>
         </w:tc>
@@ -296,7 +296,7 @@
                 <w:szCs w:val="24"/>
                 <w:lang w:eastAsia="pt-BR"/>
               </w:rPr>
-              <w:t>Revisar</w:t>
+              <w:t>OK</w:t>
             </w:r>
           </w:p>
         </w:tc>
@@ -361,7 +361,7 @@
                 <w:szCs w:val="24"/>
                 <w:lang w:eastAsia="pt-BR"/>
               </w:rPr>
-              <w:t>Revisar</w:t>
+              <w:t>Completar</w:t>
             </w:r>
           </w:p>
         </w:tc>
@@ -634,7 +634,27 @@
                 <w:szCs w:val="24"/>
                 <w:lang w:eastAsia="pt-BR"/>
               </w:rPr>
-              <w:t>qualidade e diagnóstico do ajuste de modelos</w:t>
+              <w:t>qualidade</w:t>
+            </w:r>
+            <w:r>
+              <w:rPr>
+                <w:rFonts w:ascii="Cambria" w:eastAsia="Times New Roman" w:hAnsi="Cambria"/>
+                <w:kern w:val="36"/>
+                <w:sz w:val="24"/>
+                <w:szCs w:val="24"/>
+                <w:lang w:eastAsia="pt-BR"/>
+              </w:rPr>
+              <w:t>, seleção de variáveis</w:t>
+            </w:r>
+            <w:r>
+              <w:rPr>
+                <w:rFonts w:ascii="Cambria" w:eastAsia="Times New Roman" w:hAnsi="Cambria"/>
+                <w:kern w:val="36"/>
+                <w:sz w:val="24"/>
+                <w:szCs w:val="24"/>
+                <w:lang w:eastAsia="pt-BR"/>
+              </w:rPr>
+              <w:t xml:space="preserve"> e diagnóstico do ajuste de modelos</w:t>
             </w:r>
           </w:p>
         </w:tc>
@@ -758,7 +778,9 @@
                 <w:lang w:eastAsia="pt-BR"/>
               </w:rPr>
             </w:pPr>
-            <w:r>
+          </w:p>
+          <w:p>
+            <w:pPr>
               <w:rPr>
                 <w:rFonts w:ascii="Cambria" w:eastAsia="Times New Roman" w:hAnsi="Cambria"/>
                 <w:b/>
@@ -768,8 +790,32 @@
                 <w:szCs w:val="24"/>
                 <w:lang w:eastAsia="pt-BR"/>
               </w:rPr>
+            </w:pPr>
+            <w:r>
+              <w:rPr>
+                <w:rFonts w:ascii="Cambria" w:eastAsia="Times New Roman" w:hAnsi="Cambria"/>
+                <w:b/>
+                <w:bCs/>
+                <w:kern w:val="36"/>
+                <w:sz w:val="24"/>
+                <w:szCs w:val="24"/>
+                <w:lang w:eastAsia="pt-BR"/>
+              </w:rPr>
               <w:t>Parte 2 – coletânea com autores convidados</w:t>
             </w:r>
+          </w:p>
+          <w:p>
+            <w:pPr>
+              <w:rPr>
+                <w:rFonts w:ascii="Cambria" w:eastAsia="Times New Roman" w:hAnsi="Cambria"/>
+                <w:b/>
+                <w:bCs/>
+                <w:kern w:val="36"/>
+                <w:sz w:val="24"/>
+                <w:szCs w:val="24"/>
+                <w:lang w:eastAsia="pt-BR"/>
+              </w:rPr>
+            </w:pPr>
           </w:p>
         </w:tc>
         <w:tc>
@@ -848,7 +894,7 @@
                 <w:szCs w:val="24"/>
                 <w:lang w:eastAsia="pt-BR"/>
               </w:rPr>
-              <w:t>Redigir</w:t>
+              <w:t>Pedro</w:t>
             </w:r>
           </w:p>
         </w:tc>
@@ -908,7 +954,7 @@
                 <w:szCs w:val="24"/>
                 <w:lang w:eastAsia="pt-BR"/>
               </w:rPr>
-              <w:t>Redigir</w:t>
+              <w:t>Pedro</w:t>
             </w:r>
           </w:p>
         </w:tc>
@@ -968,7 +1014,7 @@
                 <w:szCs w:val="24"/>
                 <w:lang w:eastAsia="pt-BR"/>
               </w:rPr>
-              <w:t>Redigir</w:t>
+              <w:t>Pedro</w:t>
             </w:r>
           </w:p>
         </w:tc>
@@ -996,17 +1042,27 @@
                 <w:szCs w:val="24"/>
                 <w:lang w:eastAsia="pt-BR"/>
               </w:rPr>
-              <w:t xml:space="preserve">13 Modelos </w:t>
-            </w:r>
-            <w:r>
-              <w:rPr>
-                <w:rFonts w:ascii="Cambria" w:eastAsia="Times New Roman" w:hAnsi="Cambria"/>
-                <w:kern w:val="36"/>
-                <w:sz w:val="24"/>
-                <w:szCs w:val="24"/>
-                <w:lang w:eastAsia="pt-BR"/>
-              </w:rPr>
-              <w:t>multiníveis</w:t>
+              <w:t>13</w:t>
+            </w:r>
+            <w:r>
+              <w:rPr>
+                <w:rFonts w:ascii="Cambria" w:eastAsia="Times New Roman" w:hAnsi="Cambria"/>
+                <w:kern w:val="36"/>
+                <w:sz w:val="24"/>
+                <w:szCs w:val="24"/>
+                <w:lang w:eastAsia="pt-BR"/>
+              </w:rPr>
+              <w:t> </w:t>
+            </w:r>
+            <w:r>
+              <w:rPr>
+                <w:rFonts w:ascii="Cambria" w:eastAsia="Times New Roman" w:hAnsi="Cambria"/>
+                <w:kern w:val="36"/>
+                <w:sz w:val="24"/>
+                <w:szCs w:val="24"/>
+                <w:lang w:eastAsia="pt-BR"/>
+              </w:rPr>
+              <w:t>Estimação de medidas de desigualdade e pobreza</w:t>
             </w:r>
           </w:p>
         </w:tc>
@@ -1038,7 +1094,7 @@
                 <w:szCs w:val="24"/>
                 <w:lang w:eastAsia="pt-BR"/>
               </w:rPr>
-              <w:t>Redigir</w:t>
+              <w:t>Guilherme</w:t>
             </w:r>
           </w:p>
         </w:tc>
@@ -1066,17 +1122,27 @@
                 <w:szCs w:val="24"/>
                 <w:lang w:eastAsia="pt-BR"/>
               </w:rPr>
-              <w:t xml:space="preserve">14 Modelos de </w:t>
-            </w:r>
-            <w:r>
-              <w:rPr>
-                <w:rFonts w:ascii="Cambria" w:eastAsia="Times New Roman" w:hAnsi="Cambria"/>
-                <w:kern w:val="36"/>
-                <w:sz w:val="24"/>
-                <w:szCs w:val="24"/>
-                <w:lang w:eastAsia="pt-BR"/>
-              </w:rPr>
-              <w:t>teoria da resposta ao item</w:t>
+              <w:t>1</w:t>
+            </w:r>
+            <w:r>
+              <w:rPr>
+                <w:rFonts w:ascii="Cambria" w:eastAsia="Times New Roman" w:hAnsi="Cambria"/>
+                <w:kern w:val="36"/>
+                <w:sz w:val="24"/>
+                <w:szCs w:val="24"/>
+                <w:lang w:eastAsia="pt-BR"/>
+              </w:rPr>
+              <w:t>4</w:t>
+            </w:r>
+            <w:r>
+              <w:rPr>
+                <w:rFonts w:ascii="Cambria" w:eastAsia="Times New Roman" w:hAnsi="Cambria"/>
+                <w:kern w:val="36"/>
+                <w:sz w:val="24"/>
+                <w:szCs w:val="24"/>
+                <w:lang w:eastAsia="pt-BR"/>
+              </w:rPr>
+              <w:t> Estimação de fluxos</w:t>
             </w:r>
           </w:p>
         </w:tc>
@@ -1108,7 +1174,7 @@
                 <w:szCs w:val="24"/>
                 <w:lang w:eastAsia="pt-BR"/>
               </w:rPr>
-              <w:t>Redigir</w:t>
+              <w:t>Guilherme</w:t>
             </w:r>
           </w:p>
         </w:tc>
@@ -1136,17 +1202,27 @@
                 <w:szCs w:val="24"/>
                 <w:lang w:eastAsia="pt-BR"/>
               </w:rPr>
-              <w:t xml:space="preserve">15 Estimação de </w:t>
-            </w:r>
-            <w:r>
-              <w:rPr>
-                <w:rFonts w:ascii="Cambria" w:eastAsia="Times New Roman" w:hAnsi="Cambria"/>
-                <w:kern w:val="36"/>
-                <w:sz w:val="24"/>
-                <w:szCs w:val="24"/>
-                <w:lang w:eastAsia="pt-BR"/>
-              </w:rPr>
-              <w:t>fluxos</w:t>
+              <w:t>1</w:t>
+            </w:r>
+            <w:r>
+              <w:rPr>
+                <w:rFonts w:ascii="Cambria" w:eastAsia="Times New Roman" w:hAnsi="Cambria"/>
+                <w:kern w:val="36"/>
+                <w:sz w:val="24"/>
+                <w:szCs w:val="24"/>
+                <w:lang w:eastAsia="pt-BR"/>
+              </w:rPr>
+              <w:t>5</w:t>
+            </w:r>
+            <w:r>
+              <w:rPr>
+                <w:rFonts w:ascii="Cambria" w:eastAsia="Times New Roman" w:hAnsi="Cambria"/>
+                <w:kern w:val="36"/>
+                <w:sz w:val="24"/>
+                <w:szCs w:val="24"/>
+                <w:lang w:eastAsia="pt-BR"/>
+              </w:rPr>
+              <w:t> Modelos multiníveis</w:t>
             </w:r>
           </w:p>
         </w:tc>
@@ -1178,7 +1254,7 @@
                 <w:szCs w:val="24"/>
                 <w:lang w:eastAsia="pt-BR"/>
               </w:rPr>
-              <w:t>Redigir</w:t>
+              <w:t>Fernando</w:t>
             </w:r>
           </w:p>
         </w:tc>
@@ -1206,17 +1282,37 @@
                 <w:szCs w:val="24"/>
                 <w:lang w:eastAsia="pt-BR"/>
               </w:rPr>
-              <w:t xml:space="preserve">16 Modelos de </w:t>
-            </w:r>
-            <w:r>
-              <w:rPr>
-                <w:rFonts w:ascii="Cambria" w:eastAsia="Times New Roman" w:hAnsi="Cambria"/>
-                <w:kern w:val="36"/>
-                <w:sz w:val="24"/>
-                <w:szCs w:val="24"/>
-                <w:lang w:eastAsia="pt-BR"/>
-              </w:rPr>
-              <w:t>séries temporais</w:t>
+              <w:t>1</w:t>
+            </w:r>
+            <w:r>
+              <w:rPr>
+                <w:rFonts w:ascii="Cambria" w:eastAsia="Times New Roman" w:hAnsi="Cambria"/>
+                <w:kern w:val="36"/>
+                <w:sz w:val="24"/>
+                <w:szCs w:val="24"/>
+                <w:lang w:eastAsia="pt-BR"/>
+              </w:rPr>
+              <w:t>6</w:t>
+            </w:r>
+            <w:r>
+              <w:rPr>
+                <w:rFonts w:ascii="Cambria" w:eastAsia="Times New Roman" w:hAnsi="Cambria"/>
+                <w:kern w:val="36"/>
+                <w:sz w:val="24"/>
+                <w:szCs w:val="24"/>
+                <w:lang w:eastAsia="pt-BR"/>
+              </w:rPr>
+              <w:t> </w:t>
+            </w:r>
+            <w:r>
+              <w:rPr>
+                <w:rFonts w:ascii="Cambria" w:eastAsia="Times New Roman" w:hAnsi="Cambria"/>
+                <w:kern w:val="36"/>
+                <w:sz w:val="24"/>
+                <w:szCs w:val="24"/>
+                <w:lang w:eastAsia="pt-BR"/>
+              </w:rPr>
+              <w:t>Modelos para dados longitudinais</w:t>
             </w:r>
           </w:p>
         </w:tc>
@@ -1248,7 +1344,7 @@
                 <w:szCs w:val="24"/>
                 <w:lang w:eastAsia="pt-BR"/>
               </w:rPr>
-              <w:t>Redigir</w:t>
+              <w:t>Marcel</w:t>
             </w:r>
           </w:p>
         </w:tc>
@@ -1276,17 +1372,27 @@
                 <w:szCs w:val="24"/>
                 <w:lang w:eastAsia="pt-BR"/>
               </w:rPr>
-              <w:t xml:space="preserve">17 Modelos de </w:t>
-            </w:r>
-            <w:r>
-              <w:rPr>
-                <w:rFonts w:ascii="Cambria" w:eastAsia="Times New Roman" w:hAnsi="Cambria"/>
-                <w:kern w:val="36"/>
-                <w:sz w:val="24"/>
-                <w:szCs w:val="24"/>
-                <w:lang w:eastAsia="pt-BR"/>
-              </w:rPr>
-              <w:t>redes neurais</w:t>
+              <w:t>1</w:t>
+            </w:r>
+            <w:r>
+              <w:rPr>
+                <w:rFonts w:ascii="Cambria" w:eastAsia="Times New Roman" w:hAnsi="Cambria"/>
+                <w:kern w:val="36"/>
+                <w:sz w:val="24"/>
+                <w:szCs w:val="24"/>
+                <w:lang w:eastAsia="pt-BR"/>
+              </w:rPr>
+              <w:t>7</w:t>
+            </w:r>
+            <w:r>
+              <w:rPr>
+                <w:rFonts w:ascii="Cambria" w:eastAsia="Times New Roman" w:hAnsi="Cambria"/>
+                <w:kern w:val="36"/>
+                <w:sz w:val="24"/>
+                <w:szCs w:val="24"/>
+                <w:lang w:eastAsia="pt-BR"/>
+              </w:rPr>
+              <w:t> Modelos de teoria da resposta ao item</w:t>
             </w:r>
           </w:p>
         </w:tc>
@@ -1318,7 +1424,7 @@
                 <w:szCs w:val="24"/>
                 <w:lang w:eastAsia="pt-BR"/>
               </w:rPr>
-              <w:t>Redigir</w:t>
+              <w:t>Alinne</w:t>
             </w:r>
           </w:p>
         </w:tc>
@@ -1346,27 +1452,27 @@
                 <w:szCs w:val="24"/>
                 <w:lang w:eastAsia="pt-BR"/>
               </w:rPr>
-              <w:t>18 </w:t>
-            </w:r>
-            <w:r>
-              <w:rPr>
-                <w:rFonts w:ascii="Cambria" w:eastAsia="Times New Roman" w:hAnsi="Cambria"/>
-                <w:kern w:val="36"/>
-                <w:sz w:val="24"/>
-                <w:szCs w:val="24"/>
-                <w:lang w:eastAsia="pt-BR"/>
-              </w:rPr>
-              <w:t xml:space="preserve">Modelos </w:t>
-            </w:r>
-            <w:r>
-              <w:rPr>
-                <w:rFonts w:ascii="Cambria" w:eastAsia="Times New Roman" w:hAnsi="Cambria"/>
-                <w:kern w:val="36"/>
-                <w:sz w:val="24"/>
-                <w:szCs w:val="24"/>
-                <w:lang w:eastAsia="pt-BR"/>
-              </w:rPr>
-              <w:t>log-lineares para tabelas</w:t>
+              <w:t>1</w:t>
+            </w:r>
+            <w:r>
+              <w:rPr>
+                <w:rFonts w:ascii="Cambria" w:eastAsia="Times New Roman" w:hAnsi="Cambria"/>
+                <w:kern w:val="36"/>
+                <w:sz w:val="24"/>
+                <w:szCs w:val="24"/>
+                <w:lang w:eastAsia="pt-BR"/>
+              </w:rPr>
+              <w:t>8</w:t>
+            </w:r>
+            <w:r>
+              <w:rPr>
+                <w:rFonts w:ascii="Cambria" w:eastAsia="Times New Roman" w:hAnsi="Cambria"/>
+                <w:kern w:val="36"/>
+                <w:sz w:val="24"/>
+                <w:szCs w:val="24"/>
+                <w:lang w:eastAsia="pt-BR"/>
+              </w:rPr>
+              <w:t> Modelos de séries temporais</w:t>
             </w:r>
           </w:p>
         </w:tc>
@@ -1398,7 +1504,7 @@
                 <w:szCs w:val="24"/>
                 <w:lang w:eastAsia="pt-BR"/>
               </w:rPr>
-              <w:t>Redigir</w:t>
+              <w:t>Denise</w:t>
             </w:r>
           </w:p>
         </w:tc>
@@ -1426,7 +1532,27 @@
                 <w:szCs w:val="24"/>
                 <w:lang w:eastAsia="pt-BR"/>
               </w:rPr>
-              <w:t>19 Estimação de medidas de desigualdade e pobreza</w:t>
+              <w:t>1</w:t>
+            </w:r>
+            <w:r>
+              <w:rPr>
+                <w:rFonts w:ascii="Cambria" w:eastAsia="Times New Roman" w:hAnsi="Cambria"/>
+                <w:kern w:val="36"/>
+                <w:sz w:val="24"/>
+                <w:szCs w:val="24"/>
+                <w:lang w:eastAsia="pt-BR"/>
+              </w:rPr>
+              <w:t>9</w:t>
+            </w:r>
+            <w:r>
+              <w:rPr>
+                <w:rFonts w:ascii="Cambria" w:eastAsia="Times New Roman" w:hAnsi="Cambria"/>
+                <w:kern w:val="36"/>
+                <w:sz w:val="24"/>
+                <w:szCs w:val="24"/>
+                <w:lang w:eastAsia="pt-BR"/>
+              </w:rPr>
+              <w:t> Modelos de redes neurais</w:t>
             </w:r>
           </w:p>
         </w:tc>
@@ -1458,7 +1584,167 @@
                 <w:szCs w:val="24"/>
                 <w:lang w:eastAsia="pt-BR"/>
               </w:rPr>
+              <w:t>Savano</w:t>
+            </w:r>
+          </w:p>
+        </w:tc>
+      </w:tr>
+      <w:tr>
+        <w:tc>
+          <w:tcPr>
+            <w:tcW w:w="6799" w:type="dxa"/>
+          </w:tcPr>
+          <w:p>
+            <w:pPr>
+              <w:rPr>
+                <w:rFonts w:ascii="Cambria" w:eastAsia="Times New Roman" w:hAnsi="Cambria"/>
+                <w:kern w:val="36"/>
+                <w:sz w:val="24"/>
+                <w:szCs w:val="24"/>
+                <w:lang w:eastAsia="pt-BR"/>
+              </w:rPr>
+            </w:pPr>
+            <w:r>
+              <w:rPr>
+                <w:rFonts w:ascii="Cambria" w:eastAsia="Times New Roman" w:hAnsi="Cambria"/>
+                <w:kern w:val="36"/>
+                <w:sz w:val="24"/>
+                <w:szCs w:val="24"/>
+                <w:lang w:eastAsia="pt-BR"/>
+              </w:rPr>
+              <w:t>20</w:t>
+            </w:r>
+            <w:r>
+              <w:rPr>
+                <w:rFonts w:ascii="Cambria" w:eastAsia="Times New Roman" w:hAnsi="Cambria"/>
+                <w:kern w:val="36"/>
+                <w:sz w:val="24"/>
+                <w:szCs w:val="24"/>
+                <w:lang w:eastAsia="pt-BR"/>
+              </w:rPr>
+              <w:t> </w:t>
+            </w:r>
+            <w:r>
+              <w:rPr>
+                <w:rFonts w:ascii="Cambria" w:eastAsia="Times New Roman" w:hAnsi="Cambria"/>
+                <w:kern w:val="36"/>
+                <w:sz w:val="24"/>
+                <w:szCs w:val="24"/>
+                <w:lang w:eastAsia="pt-BR"/>
+              </w:rPr>
+              <w:t>Modelos log-lineares para tabelas</w:t>
+            </w:r>
+          </w:p>
+        </w:tc>
+        <w:tc>
+          <w:tcPr>
+            <w:tcW w:w="1695" w:type="dxa"/>
+          </w:tcPr>
+          <w:p>
+            <w:pPr>
+              <w:shd w:val="clear" w:color="auto" w:fill="FFFFFF"/>
+              <w:outlineLvl w:val="0"/>
+              <w:rPr>
+                <w:rFonts w:ascii="Cambria" w:eastAsia="Times New Roman" w:hAnsi="Cambria" w:cs="Helvetica"/>
+                <w:color w:val="333333"/>
+                <w:spacing w:val="3"/>
+                <w:kern w:val="36"/>
+                <w:sz w:val="24"/>
+                <w:szCs w:val="24"/>
+                <w:lang w:eastAsia="pt-BR"/>
+              </w:rPr>
+            </w:pPr>
+            <w:r>
+              <w:rPr>
+                <w:rFonts w:ascii="Cambria" w:eastAsia="Times New Roman" w:hAnsi="Cambria" w:cs="Helvetica"/>
+                <w:color w:val="333333"/>
+                <w:spacing w:val="3"/>
+                <w:kern w:val="36"/>
+                <w:sz w:val="24"/>
+                <w:szCs w:val="24"/>
+                <w:lang w:eastAsia="pt-BR"/>
+              </w:rPr>
               <w:t>Redigir</w:t>
+            </w:r>
+          </w:p>
+        </w:tc>
+      </w:tr>
+      <w:tr>
+        <w:tc>
+          <w:tcPr>
+            <w:tcW w:w="6799" w:type="dxa"/>
+          </w:tcPr>
+          <w:p>
+            <w:pPr>
+              <w:rPr>
+                <w:rFonts w:ascii="Cambria" w:eastAsia="Times New Roman" w:hAnsi="Cambria"/>
+                <w:kern w:val="36"/>
+                <w:sz w:val="24"/>
+                <w:szCs w:val="24"/>
+                <w:lang w:eastAsia="pt-BR"/>
+              </w:rPr>
+            </w:pPr>
+            <w:r>
+              <w:rPr>
+                <w:rFonts w:ascii="Cambria" w:eastAsia="Times New Roman" w:hAnsi="Cambria"/>
+                <w:kern w:val="36"/>
+                <w:sz w:val="24"/>
+                <w:szCs w:val="24"/>
+                <w:lang w:eastAsia="pt-BR"/>
+              </w:rPr>
+              <w:t>22</w:t>
+            </w:r>
+            <w:r>
+              <w:rPr>
+                <w:rFonts w:ascii="Cambria" w:eastAsia="Times New Roman" w:hAnsi="Cambria"/>
+                <w:kern w:val="36"/>
+                <w:sz w:val="24"/>
+                <w:szCs w:val="24"/>
+                <w:lang w:eastAsia="pt-BR"/>
+              </w:rPr>
+              <w:t> </w:t>
+            </w:r>
+            <w:r>
+              <w:rPr>
+                <w:rFonts w:ascii="Cambria" w:eastAsia="Times New Roman" w:hAnsi="Cambria"/>
+                <w:kern w:val="36"/>
+                <w:sz w:val="24"/>
+                <w:szCs w:val="24"/>
+                <w:lang w:eastAsia="pt-BR"/>
+              </w:rPr>
+              <w:t>Aplicações ?</w:t>
+            </w:r>
+          </w:p>
+        </w:tc>
+        <w:tc>
+          <w:tcPr>
+            <w:tcW w:w="1695" w:type="dxa"/>
+          </w:tcPr>
+          <w:p>
+            <w:pPr>
+              <w:shd w:val="clear" w:color="auto" w:fill="FFFFFF"/>
+              <w:outlineLvl w:val="0"/>
+              <w:rPr>
+                <w:rFonts w:ascii="Cambria" w:eastAsia="Times New Roman" w:hAnsi="Cambria" w:cs="Helvetica"/>
+                <w:color w:val="333333"/>
+                <w:spacing w:val="3"/>
+                <w:kern w:val="36"/>
+                <w:sz w:val="24"/>
+                <w:szCs w:val="24"/>
+                <w:lang w:eastAsia="pt-BR"/>
+              </w:rPr>
+            </w:pPr>
+            <w:r>
+              <w:rPr>
+                <w:rFonts w:ascii="Cambria" w:eastAsia="Times New Roman" w:hAnsi="Cambria" w:cs="Helvetica"/>
+                <w:color w:val="333333"/>
+                <w:spacing w:val="3"/>
+                <w:kern w:val="36"/>
+                <w:sz w:val="24"/>
+                <w:szCs w:val="24"/>
+                <w:lang w:eastAsia="pt-BR"/>
+              </w:rPr>
+              <w:t>Marcelo Pitta</w:t>
             </w:r>
           </w:p>
         </w:tc>

</xml_diff>

<commit_message>
Atualização da estrutura proposta
Só atualizei o arquivo (que não entra no livro) da estrutura proposta para o livro.
</commit_message>
<xml_diff>
--- a/Estrutura proposta para livro ADACOR.docx
+++ b/Estrutura proposta para livro ADACOR.docx
@@ -644,7 +644,18 @@
                 <w:szCs w:val="24"/>
                 <w:lang w:eastAsia="pt-BR"/>
               </w:rPr>
-              <w:t>, seleção de variáveis</w:t>
+              <w:t xml:space="preserve">, </w:t>
+            </w:r>
+            <w:r>
+              <w:rPr>
+                <w:rFonts w:ascii="Cambria" w:eastAsia="Times New Roman" w:hAnsi="Cambria"/>
+                <w:kern w:val="36"/>
+                <w:sz w:val="24"/>
+                <w:szCs w:val="24"/>
+                <w:highlight w:val="yellow"/>
+                <w:lang w:eastAsia="pt-BR"/>
+              </w:rPr>
+              <w:t>seleção de variáveis</w:t>
             </w:r>
             <w:r>
               <w:rPr>
@@ -1310,6 +1321,7 @@
                 <w:kern w:val="36"/>
                 <w:sz w:val="24"/>
                 <w:szCs w:val="24"/>
+                <w:highlight w:val="yellow"/>
                 <w:lang w:eastAsia="pt-BR"/>
               </w:rPr>
               <w:t>Modelos para dados longitudinais</w:t>
@@ -1664,7 +1676,7 @@
                 <w:szCs w:val="24"/>
                 <w:lang w:eastAsia="pt-BR"/>
               </w:rPr>
-              <w:t>Redigir</w:t>
+              <w:t>Pedro</w:t>
             </w:r>
           </w:p>
         </w:tc>
@@ -1710,6 +1722,7 @@
                 <w:kern w:val="36"/>
                 <w:sz w:val="24"/>
                 <w:szCs w:val="24"/>
+                <w:highlight w:val="yellow"/>
                 <w:lang w:eastAsia="pt-BR"/>
               </w:rPr>
               <w:t>Aplicações ?</w:t>

</xml_diff>